<commit_message>
* @date 17/04/2018 Wade Davidson, added set and get for minutes and tested.
</commit_message>
<xml_diff>
--- a/testPlan.docx
+++ b/testPlan.docx
@@ -162,6 +162,14 @@
                 <w:szCs w:val="20"/>
               </w:rPr>
             </w:pPr>
+            <w:r>
+              <w:rPr>
+                <w:rFonts w:ascii="Times New Roman" w:hAnsi="Times New Roman" w:cs="Times New Roman"/>
+                <w:sz w:val="20"/>
+                <w:szCs w:val="20"/>
+              </w:rPr>
+              <w:t>Test default constructor</w:t>
+            </w:r>
           </w:p>
         </w:tc>
         <w:tc>
@@ -177,6 +185,32 @@
                 <w:szCs w:val="20"/>
               </w:rPr>
             </w:pPr>
+            <w:r>
+              <w:rPr>
+                <w:rFonts w:ascii="Times New Roman" w:hAnsi="Times New Roman" w:cs="Times New Roman"/>
+                <w:sz w:val="20"/>
+                <w:szCs w:val="20"/>
+              </w:rPr>
+              <w:t>Time testTime;</w:t>
+            </w:r>
+          </w:p>
+          <w:p>
+            <w:pPr>
+              <w:pStyle w:val="NoSpacing"/>
+              <w:rPr>
+                <w:rFonts w:ascii="Times New Roman" w:hAnsi="Times New Roman" w:cs="Times New Roman"/>
+                <w:sz w:val="20"/>
+                <w:szCs w:val="20"/>
+              </w:rPr>
+            </w:pPr>
+            <w:r>
+              <w:rPr>
+                <w:rFonts w:ascii="Times New Roman" w:hAnsi="Times New Roman" w:cs="Times New Roman"/>
+                <w:sz w:val="20"/>
+                <w:szCs w:val="20"/>
+              </w:rPr>
+              <w:t>printTime(testTime);</w:t>
+            </w:r>
           </w:p>
         </w:tc>
         <w:tc>
@@ -192,6 +226,50 @@
                 <w:szCs w:val="20"/>
               </w:rPr>
             </w:pPr>
+            <w:r>
+              <w:rPr>
+                <w:rFonts w:ascii="Times New Roman" w:hAnsi="Times New Roman" w:cs="Times New Roman"/>
+                <w:sz w:val="20"/>
+                <w:szCs w:val="20"/>
+              </w:rPr>
+              <w:t>Seconds: 0</w:t>
+            </w:r>
+          </w:p>
+          <w:p>
+            <w:pPr>
+              <w:pStyle w:val="NoSpacing"/>
+              <w:rPr>
+                <w:rFonts w:ascii="Times New Roman" w:hAnsi="Times New Roman" w:cs="Times New Roman"/>
+                <w:sz w:val="20"/>
+                <w:szCs w:val="20"/>
+              </w:rPr>
+            </w:pPr>
+            <w:r>
+              <w:rPr>
+                <w:rFonts w:ascii="Times New Roman" w:hAnsi="Times New Roman" w:cs="Times New Roman"/>
+                <w:sz w:val="20"/>
+                <w:szCs w:val="20"/>
+              </w:rPr>
+              <w:t>Minute: 0</w:t>
+            </w:r>
+          </w:p>
+          <w:p>
+            <w:pPr>
+              <w:pStyle w:val="NoSpacing"/>
+              <w:rPr>
+                <w:rFonts w:ascii="Times New Roman" w:hAnsi="Times New Roman" w:cs="Times New Roman"/>
+                <w:sz w:val="20"/>
+                <w:szCs w:val="20"/>
+              </w:rPr>
+            </w:pPr>
+            <w:r>
+              <w:rPr>
+                <w:rFonts w:ascii="Times New Roman" w:hAnsi="Times New Roman" w:cs="Times New Roman"/>
+                <w:sz w:val="20"/>
+                <w:szCs w:val="20"/>
+              </w:rPr>
+              <w:t>Hours: 0</w:t>
+            </w:r>
           </w:p>
         </w:tc>
         <w:tc>
@@ -207,6 +285,14 @@
                 <w:szCs w:val="20"/>
               </w:rPr>
             </w:pPr>
+            <w:r>
+              <w:rPr>
+                <w:rFonts w:ascii="Times New Roman" w:hAnsi="Times New Roman" w:cs="Times New Roman"/>
+                <w:sz w:val="20"/>
+                <w:szCs w:val="20"/>
+              </w:rPr>
+              <w:t>Y</w:t>
+            </w:r>
           </w:p>
         </w:tc>
       </w:tr>
@@ -224,6 +310,14 @@
                 <w:szCs w:val="20"/>
               </w:rPr>
             </w:pPr>
+            <w:r>
+              <w:rPr>
+                <w:rFonts w:ascii="Times New Roman" w:hAnsi="Times New Roman" w:cs="Times New Roman"/>
+                <w:sz w:val="20"/>
+                <w:szCs w:val="20"/>
+              </w:rPr>
+              <w:t>2</w:t>
+            </w:r>
           </w:p>
         </w:tc>
         <w:tc>
@@ -239,6 +333,14 @@
                 <w:szCs w:val="20"/>
               </w:rPr>
             </w:pPr>
+            <w:r>
+              <w:rPr>
+                <w:rFonts w:ascii="Times New Roman" w:hAnsi="Times New Roman" w:cs="Times New Roman"/>
+                <w:sz w:val="20"/>
+                <w:szCs w:val="20"/>
+              </w:rPr>
+              <w:t xml:space="preserve">Test SetSeconds </w:t>
+            </w:r>
           </w:p>
         </w:tc>
         <w:tc>
@@ -254,6 +356,182 @@
                 <w:szCs w:val="20"/>
               </w:rPr>
             </w:pPr>
+            <w:r>
+              <w:rPr>
+                <w:rFonts w:ascii="Times New Roman" w:hAnsi="Times New Roman" w:cs="Times New Roman"/>
+                <w:sz w:val="20"/>
+                <w:szCs w:val="20"/>
+              </w:rPr>
+              <w:t>Time testTime;</w:t>
+            </w:r>
+          </w:p>
+          <w:p>
+            <w:pPr>
+              <w:pStyle w:val="NoSpacing"/>
+              <w:rPr>
+                <w:rFonts w:ascii="Times New Roman" w:hAnsi="Times New Roman" w:cs="Times New Roman"/>
+                <w:sz w:val="20"/>
+                <w:szCs w:val="20"/>
+              </w:rPr>
+            </w:pPr>
+            <w:r>
+              <w:rPr>
+                <w:rFonts w:ascii="Times New Roman" w:hAnsi="Times New Roman" w:cs="Times New Roman"/>
+                <w:sz w:val="20"/>
+                <w:szCs w:val="20"/>
+              </w:rPr>
+              <w:t>if(!testTime.SetSeconds(-1))</w:t>
+            </w:r>
+          </w:p>
+          <w:p>
+            <w:pPr>
+              <w:pStyle w:val="NoSpacing"/>
+              <w:rPr>
+                <w:rFonts w:ascii="Times New Roman" w:hAnsi="Times New Roman" w:cs="Times New Roman"/>
+                <w:sz w:val="20"/>
+                <w:szCs w:val="20"/>
+              </w:rPr>
+            </w:pPr>
+            <w:r>
+              <w:rPr>
+                <w:rFonts w:ascii="Times New Roman" w:hAnsi="Times New Roman" w:cs="Times New Roman"/>
+                <w:sz w:val="20"/>
+                <w:szCs w:val="20"/>
+              </w:rPr>
+              <w:t xml:space="preserve">    </w:t>
+            </w:r>
+            <w:r>
+              <w:rPr>
+                <w:rFonts w:ascii="Times New Roman" w:hAnsi="Times New Roman" w:cs="Times New Roman"/>
+                <w:sz w:val="20"/>
+                <w:szCs w:val="20"/>
+              </w:rPr>
+              <w:t>cout &lt;&lt; "Ca</w:t>
+            </w:r>
+            <w:r>
+              <w:rPr>
+                <w:rFonts w:ascii="Times New Roman" w:hAnsi="Times New Roman" w:cs="Times New Roman"/>
+                <w:sz w:val="20"/>
+                <w:szCs w:val="20"/>
+              </w:rPr>
+              <w:t>n't assign a negative" &lt;&lt; endl;</w:t>
+            </w:r>
+          </w:p>
+          <w:p>
+            <w:pPr>
+              <w:pStyle w:val="NoSpacing"/>
+              <w:rPr>
+                <w:rFonts w:ascii="Times New Roman" w:hAnsi="Times New Roman" w:cs="Times New Roman"/>
+                <w:sz w:val="20"/>
+                <w:szCs w:val="20"/>
+              </w:rPr>
+            </w:pPr>
+            <w:r>
+              <w:rPr>
+                <w:rFonts w:ascii="Times New Roman" w:hAnsi="Times New Roman" w:cs="Times New Roman"/>
+                <w:sz w:val="20"/>
+                <w:szCs w:val="20"/>
+              </w:rPr>
+              <w:t>if(!testTime.SetSeconds(60))</w:t>
+            </w:r>
+          </w:p>
+          <w:p>
+            <w:pPr>
+              <w:pStyle w:val="NoSpacing"/>
+              <w:rPr>
+                <w:rFonts w:ascii="Times New Roman" w:hAnsi="Times New Roman" w:cs="Times New Roman"/>
+                <w:sz w:val="20"/>
+                <w:szCs w:val="20"/>
+              </w:rPr>
+            </w:pPr>
+            <w:r>
+              <w:rPr>
+                <w:rFonts w:ascii="Times New Roman" w:hAnsi="Times New Roman" w:cs="Times New Roman"/>
+                <w:sz w:val="20"/>
+                <w:szCs w:val="20"/>
+              </w:rPr>
+              <w:t xml:space="preserve">    </w:t>
+            </w:r>
+            <w:r>
+              <w:rPr>
+                <w:rFonts w:ascii="Times New Roman" w:hAnsi="Times New Roman" w:cs="Times New Roman"/>
+                <w:sz w:val="20"/>
+                <w:szCs w:val="20"/>
+              </w:rPr>
+              <w:t>cout &lt;&lt; "Can't assign a more than 59" &lt;&lt; endl;</w:t>
+            </w:r>
+          </w:p>
+          <w:p>
+            <w:pPr>
+              <w:pStyle w:val="NoSpacing"/>
+              <w:rPr>
+                <w:rFonts w:ascii="Times New Roman" w:hAnsi="Times New Roman" w:cs="Times New Roman"/>
+                <w:sz w:val="20"/>
+                <w:szCs w:val="20"/>
+              </w:rPr>
+            </w:pPr>
+            <w:r>
+              <w:rPr>
+                <w:rFonts w:ascii="Times New Roman" w:hAnsi="Times New Roman" w:cs="Times New Roman"/>
+                <w:sz w:val="20"/>
+                <w:szCs w:val="20"/>
+              </w:rPr>
+              <w:t>testTime.SetSeconds(59);</w:t>
+            </w:r>
+          </w:p>
+          <w:p>
+            <w:pPr>
+              <w:pStyle w:val="NoSpacing"/>
+              <w:rPr>
+                <w:rFonts w:ascii="Times New Roman" w:hAnsi="Times New Roman" w:cs="Times New Roman"/>
+                <w:sz w:val="20"/>
+                <w:szCs w:val="20"/>
+              </w:rPr>
+            </w:pPr>
+            <w:r>
+              <w:rPr>
+                <w:rFonts w:ascii="Times New Roman" w:hAnsi="Times New Roman" w:cs="Times New Roman"/>
+                <w:sz w:val="20"/>
+                <w:szCs w:val="20"/>
+              </w:rPr>
+              <w:t>printTime(testTime);</w:t>
+            </w:r>
+          </w:p>
+          <w:p>
+            <w:pPr>
+              <w:pStyle w:val="NoSpacing"/>
+              <w:rPr>
+                <w:rFonts w:ascii="Times New Roman" w:hAnsi="Times New Roman" w:cs="Times New Roman"/>
+                <w:sz w:val="20"/>
+                <w:szCs w:val="20"/>
+              </w:rPr>
+            </w:pPr>
+            <w:r>
+              <w:rPr>
+                <w:rFonts w:ascii="Times New Roman" w:hAnsi="Times New Roman" w:cs="Times New Roman"/>
+                <w:sz w:val="20"/>
+                <w:szCs w:val="20"/>
+              </w:rPr>
+              <w:t>testTime.SetSeconds(0);</w:t>
+            </w:r>
+          </w:p>
+          <w:p>
+            <w:pPr>
+              <w:pStyle w:val="NoSpacing"/>
+              <w:rPr>
+                <w:rFonts w:ascii="Times New Roman" w:hAnsi="Times New Roman" w:cs="Times New Roman"/>
+                <w:sz w:val="20"/>
+                <w:szCs w:val="20"/>
+              </w:rPr>
+            </w:pPr>
+            <w:r>
+              <w:rPr>
+                <w:rFonts w:ascii="Times New Roman" w:hAnsi="Times New Roman" w:cs="Times New Roman"/>
+                <w:sz w:val="20"/>
+                <w:szCs w:val="20"/>
+              </w:rPr>
+              <w:t>printTime(testTime);</w:t>
+            </w:r>
           </w:p>
         </w:tc>
         <w:tc>
@@ -269,6 +547,140 @@
                 <w:szCs w:val="20"/>
               </w:rPr>
             </w:pPr>
+            <w:r>
+              <w:rPr>
+                <w:rFonts w:ascii="Times New Roman" w:hAnsi="Times New Roman" w:cs="Times New Roman"/>
+                <w:sz w:val="20"/>
+                <w:szCs w:val="20"/>
+              </w:rPr>
+              <w:t>Can’t assign a negative</w:t>
+            </w:r>
+          </w:p>
+          <w:p>
+            <w:pPr>
+              <w:pStyle w:val="NoSpacing"/>
+              <w:rPr>
+                <w:rFonts w:ascii="Times New Roman" w:hAnsi="Times New Roman" w:cs="Times New Roman"/>
+                <w:sz w:val="20"/>
+                <w:szCs w:val="20"/>
+              </w:rPr>
+            </w:pPr>
+            <w:r>
+              <w:rPr>
+                <w:rFonts w:ascii="Times New Roman" w:hAnsi="Times New Roman" w:cs="Times New Roman"/>
+                <w:sz w:val="20"/>
+                <w:szCs w:val="20"/>
+              </w:rPr>
+              <w:t>Can’t assign more than 59</w:t>
+            </w:r>
+          </w:p>
+          <w:p>
+            <w:pPr>
+              <w:pStyle w:val="NoSpacing"/>
+              <w:rPr>
+                <w:rFonts w:ascii="Times New Roman" w:hAnsi="Times New Roman" w:cs="Times New Roman"/>
+                <w:sz w:val="20"/>
+                <w:szCs w:val="20"/>
+              </w:rPr>
+            </w:pPr>
+            <w:r>
+              <w:rPr>
+                <w:rFonts w:ascii="Times New Roman" w:hAnsi="Times New Roman" w:cs="Times New Roman"/>
+                <w:sz w:val="20"/>
+                <w:szCs w:val="20"/>
+              </w:rPr>
+              <w:t>Seconds: 59</w:t>
+            </w:r>
+          </w:p>
+          <w:p>
+            <w:pPr>
+              <w:pStyle w:val="NoSpacing"/>
+              <w:rPr>
+                <w:rFonts w:ascii="Times New Roman" w:hAnsi="Times New Roman" w:cs="Times New Roman"/>
+                <w:sz w:val="20"/>
+                <w:szCs w:val="20"/>
+              </w:rPr>
+            </w:pPr>
+            <w:r>
+              <w:rPr>
+                <w:rFonts w:ascii="Times New Roman" w:hAnsi="Times New Roman" w:cs="Times New Roman"/>
+                <w:sz w:val="20"/>
+                <w:szCs w:val="20"/>
+              </w:rPr>
+              <w:t>Minute: 0</w:t>
+            </w:r>
+          </w:p>
+          <w:p>
+            <w:pPr>
+              <w:pStyle w:val="NoSpacing"/>
+              <w:rPr>
+                <w:rFonts w:ascii="Times New Roman" w:hAnsi="Times New Roman" w:cs="Times New Roman"/>
+                <w:sz w:val="20"/>
+                <w:szCs w:val="20"/>
+              </w:rPr>
+            </w:pPr>
+            <w:r>
+              <w:rPr>
+                <w:rFonts w:ascii="Times New Roman" w:hAnsi="Times New Roman" w:cs="Times New Roman"/>
+                <w:sz w:val="20"/>
+                <w:szCs w:val="20"/>
+              </w:rPr>
+              <w:t>Hours: 0</w:t>
+            </w:r>
+          </w:p>
+          <w:p>
+            <w:pPr>
+              <w:pStyle w:val="NoSpacing"/>
+              <w:rPr>
+                <w:rFonts w:ascii="Times New Roman" w:hAnsi="Times New Roman" w:cs="Times New Roman"/>
+                <w:sz w:val="20"/>
+                <w:szCs w:val="20"/>
+              </w:rPr>
+            </w:pPr>
+            <w:r>
+              <w:rPr>
+                <w:rFonts w:ascii="Times New Roman" w:hAnsi="Times New Roman" w:cs="Times New Roman"/>
+                <w:sz w:val="20"/>
+                <w:szCs w:val="20"/>
+              </w:rPr>
+              <w:t>Seconds: 0</w:t>
+            </w:r>
+          </w:p>
+          <w:p>
+            <w:pPr>
+              <w:pStyle w:val="NoSpacing"/>
+              <w:rPr>
+                <w:rFonts w:ascii="Times New Roman" w:hAnsi="Times New Roman" w:cs="Times New Roman"/>
+                <w:sz w:val="20"/>
+                <w:szCs w:val="20"/>
+              </w:rPr>
+            </w:pPr>
+            <w:r>
+              <w:rPr>
+                <w:rFonts w:ascii="Times New Roman" w:hAnsi="Times New Roman" w:cs="Times New Roman"/>
+                <w:sz w:val="20"/>
+                <w:szCs w:val="20"/>
+              </w:rPr>
+              <w:t>Minute: 0</w:t>
+            </w:r>
+          </w:p>
+          <w:p>
+            <w:pPr>
+              <w:pStyle w:val="NoSpacing"/>
+              <w:rPr>
+                <w:rFonts w:ascii="Times New Roman" w:hAnsi="Times New Roman" w:cs="Times New Roman"/>
+                <w:sz w:val="20"/>
+                <w:szCs w:val="20"/>
+              </w:rPr>
+            </w:pPr>
+            <w:r>
+              <w:rPr>
+                <w:rFonts w:ascii="Times New Roman" w:hAnsi="Times New Roman" w:cs="Times New Roman"/>
+                <w:sz w:val="20"/>
+                <w:szCs w:val="20"/>
+              </w:rPr>
+              <w:t>Hours: 0</w:t>
+            </w:r>
           </w:p>
         </w:tc>
         <w:tc>
@@ -284,6 +696,14 @@
                 <w:szCs w:val="20"/>
               </w:rPr>
             </w:pPr>
+            <w:r>
+              <w:rPr>
+                <w:rFonts w:ascii="Times New Roman" w:hAnsi="Times New Roman" w:cs="Times New Roman"/>
+                <w:sz w:val="20"/>
+                <w:szCs w:val="20"/>
+              </w:rPr>
+              <w:t>Y</w:t>
+            </w:r>
           </w:p>
         </w:tc>
       </w:tr>
@@ -301,6 +721,16 @@
                 <w:szCs w:val="20"/>
               </w:rPr>
             </w:pPr>
+            <w:r>
+              <w:rPr>
+                <w:rFonts w:ascii="Times New Roman" w:hAnsi="Times New Roman" w:cs="Times New Roman"/>
+                <w:sz w:val="20"/>
+                <w:szCs w:val="20"/>
+              </w:rPr>
+              <w:t>3</w:t>
+            </w:r>
+            <w:bookmarkStart w:id="0" w:name="_GoBack"/>
+            <w:bookmarkEnd w:id="0"/>
           </w:p>
         </w:tc>
         <w:tc>
@@ -1134,10 +1564,6 @@
     </w:r>
     <w:r>
       <w:tab/>
-    </w:r>
-    <w:bookmarkStart w:id="0" w:name="_GoBack"/>
-    <w:bookmarkEnd w:id="0"/>
-    <w:r>
       <w:t>ICT283</w:t>
     </w:r>
   </w:p>

</xml_diff>

<commit_message>
* @date 17/04/2018 Wade Davidson, added set and get for hours and tested.
</commit_message>
<xml_diff>
--- a/testPlan.docx
+++ b/testPlan.docx
@@ -729,145 +729,1029 @@
               </w:rPr>
               <w:t>3</w:t>
             </w:r>
+          </w:p>
+        </w:tc>
+        <w:tc>
+          <w:tcPr>
+            <w:tcW w:w="3359" w:type="dxa"/>
+          </w:tcPr>
+          <w:p>
+            <w:pPr>
+              <w:pStyle w:val="NoSpacing"/>
+              <w:rPr>
+                <w:rFonts w:ascii="Times New Roman" w:hAnsi="Times New Roman" w:cs="Times New Roman"/>
+                <w:sz w:val="20"/>
+                <w:szCs w:val="20"/>
+              </w:rPr>
+            </w:pPr>
+            <w:r>
+              <w:rPr>
+                <w:rFonts w:ascii="Times New Roman" w:hAnsi="Times New Roman" w:cs="Times New Roman"/>
+                <w:sz w:val="20"/>
+                <w:szCs w:val="20"/>
+              </w:rPr>
+              <w:t>Test Set</w:t>
+            </w:r>
+            <w:r>
+              <w:rPr>
+                <w:rFonts w:ascii="Times New Roman" w:hAnsi="Times New Roman" w:cs="Times New Roman"/>
+                <w:sz w:val="20"/>
+                <w:szCs w:val="20"/>
+              </w:rPr>
+              <w:t>Minutes</w:t>
+            </w:r>
+          </w:p>
+        </w:tc>
+        <w:tc>
+          <w:tcPr>
+            <w:tcW w:w="4270" w:type="dxa"/>
+          </w:tcPr>
+          <w:p>
+            <w:pPr>
+              <w:pStyle w:val="NoSpacing"/>
+              <w:rPr>
+                <w:rFonts w:ascii="Times New Roman" w:hAnsi="Times New Roman" w:cs="Times New Roman"/>
+                <w:sz w:val="20"/>
+                <w:szCs w:val="20"/>
+              </w:rPr>
+            </w:pPr>
+            <w:r>
+              <w:rPr>
+                <w:rFonts w:ascii="Times New Roman" w:hAnsi="Times New Roman" w:cs="Times New Roman"/>
+                <w:sz w:val="20"/>
+                <w:szCs w:val="20"/>
+              </w:rPr>
+              <w:t>Time testTime;</w:t>
+            </w:r>
+          </w:p>
+          <w:p>
+            <w:pPr>
+              <w:pStyle w:val="NoSpacing"/>
+              <w:rPr>
+                <w:rFonts w:ascii="Times New Roman" w:hAnsi="Times New Roman" w:cs="Times New Roman"/>
+                <w:sz w:val="20"/>
+                <w:szCs w:val="20"/>
+              </w:rPr>
+            </w:pPr>
+            <w:r>
+              <w:rPr>
+                <w:rFonts w:ascii="Times New Roman" w:hAnsi="Times New Roman" w:cs="Times New Roman"/>
+                <w:sz w:val="20"/>
+                <w:szCs w:val="20"/>
+              </w:rPr>
+              <w:t>if(!testTime.SetMinutes</w:t>
+            </w:r>
+            <w:r>
+              <w:rPr>
+                <w:rFonts w:ascii="Times New Roman" w:hAnsi="Times New Roman" w:cs="Times New Roman"/>
+                <w:sz w:val="20"/>
+                <w:szCs w:val="20"/>
+              </w:rPr>
+              <w:t>(-1))</w:t>
+            </w:r>
+          </w:p>
+          <w:p>
+            <w:pPr>
+              <w:pStyle w:val="NoSpacing"/>
+              <w:rPr>
+                <w:rFonts w:ascii="Times New Roman" w:hAnsi="Times New Roman" w:cs="Times New Roman"/>
+                <w:sz w:val="20"/>
+                <w:szCs w:val="20"/>
+              </w:rPr>
+            </w:pPr>
+            <w:r>
+              <w:rPr>
+                <w:rFonts w:ascii="Times New Roman" w:hAnsi="Times New Roman" w:cs="Times New Roman"/>
+                <w:sz w:val="20"/>
+                <w:szCs w:val="20"/>
+              </w:rPr>
+              <w:t xml:space="preserve">    </w:t>
+            </w:r>
+            <w:r>
+              <w:rPr>
+                <w:rFonts w:ascii="Times New Roman" w:hAnsi="Times New Roman" w:cs="Times New Roman"/>
+                <w:sz w:val="20"/>
+                <w:szCs w:val="20"/>
+              </w:rPr>
+              <w:t>cout &lt;&lt; "Ca</w:t>
+            </w:r>
+            <w:r>
+              <w:rPr>
+                <w:rFonts w:ascii="Times New Roman" w:hAnsi="Times New Roman" w:cs="Times New Roman"/>
+                <w:sz w:val="20"/>
+                <w:szCs w:val="20"/>
+              </w:rPr>
+              <w:t>n't assign a negative" &lt;&lt; endl;</w:t>
+            </w:r>
+          </w:p>
+          <w:p>
+            <w:pPr>
+              <w:pStyle w:val="NoSpacing"/>
+              <w:rPr>
+                <w:rFonts w:ascii="Times New Roman" w:hAnsi="Times New Roman" w:cs="Times New Roman"/>
+                <w:sz w:val="20"/>
+                <w:szCs w:val="20"/>
+              </w:rPr>
+            </w:pPr>
+            <w:r>
+              <w:rPr>
+                <w:rFonts w:ascii="Times New Roman" w:hAnsi="Times New Roman" w:cs="Times New Roman"/>
+                <w:sz w:val="20"/>
+                <w:szCs w:val="20"/>
+              </w:rPr>
+              <w:t>if(!testTime.</w:t>
+            </w:r>
+            <w:r>
+              <w:rPr>
+                <w:rFonts w:ascii="Times New Roman" w:hAnsi="Times New Roman" w:cs="Times New Roman"/>
+                <w:sz w:val="20"/>
+                <w:szCs w:val="20"/>
+              </w:rPr>
+              <w:t>SetMinutes</w:t>
+            </w:r>
+            <w:r>
+              <w:rPr>
+                <w:rFonts w:ascii="Times New Roman" w:hAnsi="Times New Roman" w:cs="Times New Roman"/>
+                <w:sz w:val="20"/>
+                <w:szCs w:val="20"/>
+              </w:rPr>
+              <w:t xml:space="preserve"> </w:t>
+            </w:r>
+            <w:r>
+              <w:rPr>
+                <w:rFonts w:ascii="Times New Roman" w:hAnsi="Times New Roman" w:cs="Times New Roman"/>
+                <w:sz w:val="20"/>
+                <w:szCs w:val="20"/>
+              </w:rPr>
+              <w:t>(60))</w:t>
+            </w:r>
+          </w:p>
+          <w:p>
+            <w:pPr>
+              <w:pStyle w:val="NoSpacing"/>
+              <w:rPr>
+                <w:rFonts w:ascii="Times New Roman" w:hAnsi="Times New Roman" w:cs="Times New Roman"/>
+                <w:sz w:val="20"/>
+                <w:szCs w:val="20"/>
+              </w:rPr>
+            </w:pPr>
+            <w:r>
+              <w:rPr>
+                <w:rFonts w:ascii="Times New Roman" w:hAnsi="Times New Roman" w:cs="Times New Roman"/>
+                <w:sz w:val="20"/>
+                <w:szCs w:val="20"/>
+              </w:rPr>
+              <w:t xml:space="preserve">    </w:t>
+            </w:r>
+            <w:r>
+              <w:rPr>
+                <w:rFonts w:ascii="Times New Roman" w:hAnsi="Times New Roman" w:cs="Times New Roman"/>
+                <w:sz w:val="20"/>
+                <w:szCs w:val="20"/>
+              </w:rPr>
+              <w:t>cout &lt;&lt; "Can't assign a more than 59" &lt;&lt; endl;</w:t>
+            </w:r>
+          </w:p>
+          <w:p>
+            <w:pPr>
+              <w:pStyle w:val="NoSpacing"/>
+              <w:rPr>
+                <w:rFonts w:ascii="Times New Roman" w:hAnsi="Times New Roman" w:cs="Times New Roman"/>
+                <w:sz w:val="20"/>
+                <w:szCs w:val="20"/>
+              </w:rPr>
+            </w:pPr>
+            <w:r>
+              <w:rPr>
+                <w:rFonts w:ascii="Times New Roman" w:hAnsi="Times New Roman" w:cs="Times New Roman"/>
+                <w:sz w:val="20"/>
+                <w:szCs w:val="20"/>
+              </w:rPr>
+              <w:t>testTime.</w:t>
+            </w:r>
+            <w:r>
+              <w:rPr>
+                <w:rFonts w:ascii="Times New Roman" w:hAnsi="Times New Roman" w:cs="Times New Roman"/>
+                <w:sz w:val="20"/>
+                <w:szCs w:val="20"/>
+              </w:rPr>
+              <w:t xml:space="preserve"> </w:t>
+            </w:r>
+            <w:r>
+              <w:rPr>
+                <w:rFonts w:ascii="Times New Roman" w:hAnsi="Times New Roman" w:cs="Times New Roman"/>
+                <w:sz w:val="20"/>
+                <w:szCs w:val="20"/>
+              </w:rPr>
+              <w:t>SetMinutes</w:t>
+            </w:r>
+            <w:r>
+              <w:rPr>
+                <w:rFonts w:ascii="Times New Roman" w:hAnsi="Times New Roman" w:cs="Times New Roman"/>
+                <w:sz w:val="20"/>
+                <w:szCs w:val="20"/>
+              </w:rPr>
+              <w:t xml:space="preserve"> </w:t>
+            </w:r>
+            <w:r>
+              <w:rPr>
+                <w:rFonts w:ascii="Times New Roman" w:hAnsi="Times New Roman" w:cs="Times New Roman"/>
+                <w:sz w:val="20"/>
+                <w:szCs w:val="20"/>
+              </w:rPr>
+              <w:t>s(59);</w:t>
+            </w:r>
+          </w:p>
+          <w:p>
+            <w:pPr>
+              <w:pStyle w:val="NoSpacing"/>
+              <w:rPr>
+                <w:rFonts w:ascii="Times New Roman" w:hAnsi="Times New Roman" w:cs="Times New Roman"/>
+                <w:sz w:val="20"/>
+                <w:szCs w:val="20"/>
+              </w:rPr>
+            </w:pPr>
+            <w:r>
+              <w:rPr>
+                <w:rFonts w:ascii="Times New Roman" w:hAnsi="Times New Roman" w:cs="Times New Roman"/>
+                <w:sz w:val="20"/>
+                <w:szCs w:val="20"/>
+              </w:rPr>
+              <w:t>printTime(testTime);</w:t>
+            </w:r>
+          </w:p>
+          <w:p>
+            <w:pPr>
+              <w:pStyle w:val="NoSpacing"/>
+              <w:rPr>
+                <w:rFonts w:ascii="Times New Roman" w:hAnsi="Times New Roman" w:cs="Times New Roman"/>
+                <w:sz w:val="20"/>
+                <w:szCs w:val="20"/>
+              </w:rPr>
+            </w:pPr>
+            <w:r>
+              <w:rPr>
+                <w:rFonts w:ascii="Times New Roman" w:hAnsi="Times New Roman" w:cs="Times New Roman"/>
+                <w:sz w:val="20"/>
+                <w:szCs w:val="20"/>
+              </w:rPr>
+              <w:t>testTime.</w:t>
+            </w:r>
+            <w:r>
+              <w:rPr>
+                <w:rFonts w:ascii="Times New Roman" w:hAnsi="Times New Roman" w:cs="Times New Roman"/>
+                <w:sz w:val="20"/>
+                <w:szCs w:val="20"/>
+              </w:rPr>
+              <w:t xml:space="preserve"> </w:t>
+            </w:r>
+            <w:r>
+              <w:rPr>
+                <w:rFonts w:ascii="Times New Roman" w:hAnsi="Times New Roman" w:cs="Times New Roman"/>
+                <w:sz w:val="20"/>
+                <w:szCs w:val="20"/>
+              </w:rPr>
+              <w:t>SetMinutes</w:t>
+            </w:r>
+            <w:r>
+              <w:rPr>
+                <w:rFonts w:ascii="Times New Roman" w:hAnsi="Times New Roman" w:cs="Times New Roman"/>
+                <w:sz w:val="20"/>
+                <w:szCs w:val="20"/>
+              </w:rPr>
+              <w:t xml:space="preserve"> </w:t>
+            </w:r>
+            <w:r>
+              <w:rPr>
+                <w:rFonts w:ascii="Times New Roman" w:hAnsi="Times New Roman" w:cs="Times New Roman"/>
+                <w:sz w:val="20"/>
+                <w:szCs w:val="20"/>
+              </w:rPr>
+              <w:t>(0);</w:t>
+            </w:r>
+          </w:p>
+          <w:p>
+            <w:pPr>
+              <w:pStyle w:val="NoSpacing"/>
+              <w:rPr>
+                <w:rFonts w:ascii="Times New Roman" w:hAnsi="Times New Roman" w:cs="Times New Roman"/>
+                <w:sz w:val="20"/>
+                <w:szCs w:val="20"/>
+              </w:rPr>
+            </w:pPr>
+            <w:r>
+              <w:rPr>
+                <w:rFonts w:ascii="Times New Roman" w:hAnsi="Times New Roman" w:cs="Times New Roman"/>
+                <w:sz w:val="20"/>
+                <w:szCs w:val="20"/>
+              </w:rPr>
+              <w:t>printTime(testTime);</w:t>
+            </w:r>
+          </w:p>
+        </w:tc>
+        <w:tc>
+          <w:tcPr>
+            <w:tcW w:w="4560" w:type="dxa"/>
+          </w:tcPr>
+          <w:p>
+            <w:pPr>
+              <w:pStyle w:val="NoSpacing"/>
+              <w:rPr>
+                <w:rFonts w:ascii="Times New Roman" w:hAnsi="Times New Roman" w:cs="Times New Roman"/>
+                <w:sz w:val="20"/>
+                <w:szCs w:val="20"/>
+              </w:rPr>
+            </w:pPr>
+            <w:r>
+              <w:rPr>
+                <w:rFonts w:ascii="Times New Roman" w:hAnsi="Times New Roman" w:cs="Times New Roman"/>
+                <w:sz w:val="20"/>
+                <w:szCs w:val="20"/>
+              </w:rPr>
+              <w:t>Can’t assign a negative</w:t>
+            </w:r>
+          </w:p>
+          <w:p>
+            <w:pPr>
+              <w:pStyle w:val="NoSpacing"/>
+              <w:rPr>
+                <w:rFonts w:ascii="Times New Roman" w:hAnsi="Times New Roman" w:cs="Times New Roman"/>
+                <w:sz w:val="20"/>
+                <w:szCs w:val="20"/>
+              </w:rPr>
+            </w:pPr>
+            <w:r>
+              <w:rPr>
+                <w:rFonts w:ascii="Times New Roman" w:hAnsi="Times New Roman" w:cs="Times New Roman"/>
+                <w:sz w:val="20"/>
+                <w:szCs w:val="20"/>
+              </w:rPr>
+              <w:t>Can’t assign more than 59</w:t>
+            </w:r>
+          </w:p>
+          <w:p>
+            <w:pPr>
+              <w:pStyle w:val="NoSpacing"/>
+              <w:rPr>
+                <w:rFonts w:ascii="Times New Roman" w:hAnsi="Times New Roman" w:cs="Times New Roman"/>
+                <w:sz w:val="20"/>
+                <w:szCs w:val="20"/>
+              </w:rPr>
+            </w:pPr>
+            <w:r>
+              <w:rPr>
+                <w:rFonts w:ascii="Times New Roman" w:hAnsi="Times New Roman" w:cs="Times New Roman"/>
+                <w:sz w:val="20"/>
+                <w:szCs w:val="20"/>
+              </w:rPr>
+              <w:t>Seconds: 0</w:t>
+            </w:r>
+          </w:p>
+          <w:p>
+            <w:pPr>
+              <w:pStyle w:val="NoSpacing"/>
+              <w:rPr>
+                <w:rFonts w:ascii="Times New Roman" w:hAnsi="Times New Roman" w:cs="Times New Roman"/>
+                <w:sz w:val="20"/>
+                <w:szCs w:val="20"/>
+              </w:rPr>
+            </w:pPr>
+            <w:r>
+              <w:rPr>
+                <w:rFonts w:ascii="Times New Roman" w:hAnsi="Times New Roman" w:cs="Times New Roman"/>
+                <w:sz w:val="20"/>
+                <w:szCs w:val="20"/>
+              </w:rPr>
+              <w:t>Minute: 59</w:t>
+            </w:r>
+          </w:p>
+          <w:p>
+            <w:pPr>
+              <w:pStyle w:val="NoSpacing"/>
+              <w:rPr>
+                <w:rFonts w:ascii="Times New Roman" w:hAnsi="Times New Roman" w:cs="Times New Roman"/>
+                <w:sz w:val="20"/>
+                <w:szCs w:val="20"/>
+              </w:rPr>
+            </w:pPr>
+            <w:r>
+              <w:rPr>
+                <w:rFonts w:ascii="Times New Roman" w:hAnsi="Times New Roman" w:cs="Times New Roman"/>
+                <w:sz w:val="20"/>
+                <w:szCs w:val="20"/>
+              </w:rPr>
+              <w:t>Hours: 0</w:t>
+            </w:r>
+          </w:p>
+          <w:p>
+            <w:pPr>
+              <w:pStyle w:val="NoSpacing"/>
+              <w:rPr>
+                <w:rFonts w:ascii="Times New Roman" w:hAnsi="Times New Roman" w:cs="Times New Roman"/>
+                <w:sz w:val="20"/>
+                <w:szCs w:val="20"/>
+              </w:rPr>
+            </w:pPr>
+            <w:r>
+              <w:rPr>
+                <w:rFonts w:ascii="Times New Roman" w:hAnsi="Times New Roman" w:cs="Times New Roman"/>
+                <w:sz w:val="20"/>
+                <w:szCs w:val="20"/>
+              </w:rPr>
+              <w:t>Seconds: 0</w:t>
+            </w:r>
+          </w:p>
+          <w:p>
+            <w:pPr>
+              <w:pStyle w:val="NoSpacing"/>
+              <w:rPr>
+                <w:rFonts w:ascii="Times New Roman" w:hAnsi="Times New Roman" w:cs="Times New Roman"/>
+                <w:sz w:val="20"/>
+                <w:szCs w:val="20"/>
+              </w:rPr>
+            </w:pPr>
+            <w:r>
+              <w:rPr>
+                <w:rFonts w:ascii="Times New Roman" w:hAnsi="Times New Roman" w:cs="Times New Roman"/>
+                <w:sz w:val="20"/>
+                <w:szCs w:val="20"/>
+              </w:rPr>
+              <w:t>Minute: 0</w:t>
+            </w:r>
+          </w:p>
+          <w:p>
+            <w:pPr>
+              <w:pStyle w:val="NoSpacing"/>
+              <w:rPr>
+                <w:rFonts w:ascii="Times New Roman" w:hAnsi="Times New Roman" w:cs="Times New Roman"/>
+                <w:sz w:val="20"/>
+                <w:szCs w:val="20"/>
+              </w:rPr>
+            </w:pPr>
+            <w:r>
+              <w:rPr>
+                <w:rFonts w:ascii="Times New Roman" w:hAnsi="Times New Roman" w:cs="Times New Roman"/>
+                <w:sz w:val="20"/>
+                <w:szCs w:val="20"/>
+              </w:rPr>
+              <w:t>Hours: 0</w:t>
+            </w:r>
+          </w:p>
+        </w:tc>
+        <w:tc>
+          <w:tcPr>
+            <w:tcW w:w="1012" w:type="dxa"/>
+          </w:tcPr>
+          <w:p>
+            <w:pPr>
+              <w:pStyle w:val="NoSpacing"/>
+              <w:rPr>
+                <w:rFonts w:ascii="Times New Roman" w:hAnsi="Times New Roman" w:cs="Times New Roman"/>
+                <w:sz w:val="20"/>
+                <w:szCs w:val="20"/>
+              </w:rPr>
+            </w:pPr>
+            <w:r>
+              <w:rPr>
+                <w:rFonts w:ascii="Times New Roman" w:hAnsi="Times New Roman" w:cs="Times New Roman"/>
+                <w:sz w:val="20"/>
+                <w:szCs w:val="20"/>
+              </w:rPr>
+              <w:t>Y</w:t>
+            </w:r>
+          </w:p>
+        </w:tc>
+      </w:tr>
+      <w:tr>
+        <w:tc>
+          <w:tcPr>
+            <w:tcW w:w="747" w:type="dxa"/>
+          </w:tcPr>
+          <w:p>
+            <w:pPr>
+              <w:pStyle w:val="NoSpacing"/>
+              <w:rPr>
+                <w:rFonts w:ascii="Times New Roman" w:hAnsi="Times New Roman" w:cs="Times New Roman"/>
+                <w:sz w:val="20"/>
+                <w:szCs w:val="20"/>
+              </w:rPr>
+            </w:pPr>
+            <w:r>
+              <w:rPr>
+                <w:rFonts w:ascii="Times New Roman" w:hAnsi="Times New Roman" w:cs="Times New Roman"/>
+                <w:sz w:val="20"/>
+                <w:szCs w:val="20"/>
+              </w:rPr>
+              <w:t>4</w:t>
+            </w:r>
+          </w:p>
+        </w:tc>
+        <w:tc>
+          <w:tcPr>
+            <w:tcW w:w="3359" w:type="dxa"/>
+          </w:tcPr>
+          <w:p>
+            <w:pPr>
+              <w:pStyle w:val="NoSpacing"/>
+              <w:rPr>
+                <w:rFonts w:ascii="Times New Roman" w:hAnsi="Times New Roman" w:cs="Times New Roman"/>
+                <w:sz w:val="20"/>
+                <w:szCs w:val="20"/>
+              </w:rPr>
+            </w:pPr>
+            <w:r>
+              <w:rPr>
+                <w:rFonts w:ascii="Times New Roman" w:hAnsi="Times New Roman" w:cs="Times New Roman"/>
+                <w:sz w:val="20"/>
+                <w:szCs w:val="20"/>
+              </w:rPr>
+              <w:t>Test SetHours</w:t>
+            </w:r>
+          </w:p>
+        </w:tc>
+        <w:tc>
+          <w:tcPr>
+            <w:tcW w:w="4270" w:type="dxa"/>
+          </w:tcPr>
+          <w:p>
+            <w:pPr>
+              <w:pStyle w:val="NoSpacing"/>
+              <w:rPr>
+                <w:rFonts w:ascii="Times New Roman" w:hAnsi="Times New Roman" w:cs="Times New Roman"/>
+                <w:sz w:val="20"/>
+                <w:szCs w:val="20"/>
+              </w:rPr>
+            </w:pPr>
+            <w:r>
+              <w:rPr>
+                <w:rFonts w:ascii="Times New Roman" w:hAnsi="Times New Roman" w:cs="Times New Roman"/>
+                <w:sz w:val="20"/>
+                <w:szCs w:val="20"/>
+              </w:rPr>
+              <w:t>Time testTime;</w:t>
+            </w:r>
+          </w:p>
+          <w:p>
+            <w:pPr>
+              <w:pStyle w:val="NoSpacing"/>
+              <w:rPr>
+                <w:rFonts w:ascii="Times New Roman" w:hAnsi="Times New Roman" w:cs="Times New Roman"/>
+                <w:sz w:val="20"/>
+                <w:szCs w:val="20"/>
+              </w:rPr>
+            </w:pPr>
+            <w:r>
+              <w:rPr>
+                <w:rFonts w:ascii="Times New Roman" w:hAnsi="Times New Roman" w:cs="Times New Roman"/>
+                <w:sz w:val="20"/>
+                <w:szCs w:val="20"/>
+              </w:rPr>
+              <w:t>if(!testTime.SetHours</w:t>
+            </w:r>
+            <w:r>
+              <w:rPr>
+                <w:rFonts w:ascii="Times New Roman" w:hAnsi="Times New Roman" w:cs="Times New Roman"/>
+                <w:sz w:val="20"/>
+                <w:szCs w:val="20"/>
+              </w:rPr>
+              <w:t>(-1))</w:t>
+            </w:r>
+          </w:p>
+          <w:p>
+            <w:pPr>
+              <w:pStyle w:val="NoSpacing"/>
+              <w:rPr>
+                <w:rFonts w:ascii="Times New Roman" w:hAnsi="Times New Roman" w:cs="Times New Roman"/>
+                <w:sz w:val="20"/>
+                <w:szCs w:val="20"/>
+              </w:rPr>
+            </w:pPr>
+            <w:r>
+              <w:rPr>
+                <w:rFonts w:ascii="Times New Roman" w:hAnsi="Times New Roman" w:cs="Times New Roman"/>
+                <w:sz w:val="20"/>
+                <w:szCs w:val="20"/>
+              </w:rPr>
+              <w:t xml:space="preserve">    </w:t>
+            </w:r>
+            <w:r>
+              <w:rPr>
+                <w:rFonts w:ascii="Times New Roman" w:hAnsi="Times New Roman" w:cs="Times New Roman"/>
+                <w:sz w:val="20"/>
+                <w:szCs w:val="20"/>
+              </w:rPr>
+              <w:t>cout &lt;&lt; "Ca</w:t>
+            </w:r>
+            <w:r>
+              <w:rPr>
+                <w:rFonts w:ascii="Times New Roman" w:hAnsi="Times New Roman" w:cs="Times New Roman"/>
+                <w:sz w:val="20"/>
+                <w:szCs w:val="20"/>
+              </w:rPr>
+              <w:t>n't assign a negative" &lt;&lt; endl;</w:t>
+            </w:r>
+          </w:p>
+          <w:p>
+            <w:pPr>
+              <w:pStyle w:val="NoSpacing"/>
+              <w:rPr>
+                <w:rFonts w:ascii="Times New Roman" w:hAnsi="Times New Roman" w:cs="Times New Roman"/>
+                <w:sz w:val="20"/>
+                <w:szCs w:val="20"/>
+              </w:rPr>
+            </w:pPr>
+            <w:r>
+              <w:rPr>
+                <w:rFonts w:ascii="Times New Roman" w:hAnsi="Times New Roman" w:cs="Times New Roman"/>
+                <w:sz w:val="20"/>
+                <w:szCs w:val="20"/>
+              </w:rPr>
+              <w:t>if(!testTime.</w:t>
+            </w:r>
+            <w:r>
+              <w:rPr>
+                <w:rFonts w:ascii="Times New Roman" w:hAnsi="Times New Roman" w:cs="Times New Roman"/>
+                <w:sz w:val="20"/>
+                <w:szCs w:val="20"/>
+              </w:rPr>
+              <w:t xml:space="preserve"> </w:t>
+            </w:r>
+            <w:r>
+              <w:rPr>
+                <w:rFonts w:ascii="Times New Roman" w:hAnsi="Times New Roman" w:cs="Times New Roman"/>
+                <w:sz w:val="20"/>
+                <w:szCs w:val="20"/>
+              </w:rPr>
+              <w:t>SetHours</w:t>
+            </w:r>
+            <w:r>
+              <w:rPr>
+                <w:rFonts w:ascii="Times New Roman" w:hAnsi="Times New Roman" w:cs="Times New Roman"/>
+                <w:sz w:val="20"/>
+                <w:szCs w:val="20"/>
+              </w:rPr>
+              <w:t xml:space="preserve"> </w:t>
+            </w:r>
+            <w:r>
+              <w:rPr>
+                <w:rFonts w:ascii="Times New Roman" w:hAnsi="Times New Roman" w:cs="Times New Roman"/>
+                <w:sz w:val="20"/>
+                <w:szCs w:val="20"/>
+              </w:rPr>
+              <w:t>(60))</w:t>
+            </w:r>
+          </w:p>
+          <w:p>
+            <w:pPr>
+              <w:pStyle w:val="NoSpacing"/>
+              <w:rPr>
+                <w:rFonts w:ascii="Times New Roman" w:hAnsi="Times New Roman" w:cs="Times New Roman"/>
+                <w:sz w:val="20"/>
+                <w:szCs w:val="20"/>
+              </w:rPr>
+            </w:pPr>
+            <w:r>
+              <w:rPr>
+                <w:rFonts w:ascii="Times New Roman" w:hAnsi="Times New Roman" w:cs="Times New Roman"/>
+                <w:sz w:val="20"/>
+                <w:szCs w:val="20"/>
+              </w:rPr>
+              <w:t xml:space="preserve">    </w:t>
+            </w:r>
+            <w:r>
+              <w:rPr>
+                <w:rFonts w:ascii="Times New Roman" w:hAnsi="Times New Roman" w:cs="Times New Roman"/>
+                <w:sz w:val="20"/>
+                <w:szCs w:val="20"/>
+              </w:rPr>
+              <w:t>cou</w:t>
+            </w:r>
+            <w:r>
+              <w:rPr>
+                <w:rFonts w:ascii="Times New Roman" w:hAnsi="Times New Roman" w:cs="Times New Roman"/>
+                <w:sz w:val="20"/>
+                <w:szCs w:val="20"/>
+              </w:rPr>
+              <w:t>t &lt;&lt; "Can't assign a more than 23</w:t>
+            </w:r>
+            <w:r>
+              <w:rPr>
+                <w:rFonts w:ascii="Times New Roman" w:hAnsi="Times New Roman" w:cs="Times New Roman"/>
+                <w:sz w:val="20"/>
+                <w:szCs w:val="20"/>
+              </w:rPr>
+              <w:t>" &lt;&lt; endl;</w:t>
+            </w:r>
+          </w:p>
+          <w:p>
+            <w:pPr>
+              <w:pStyle w:val="NoSpacing"/>
+              <w:rPr>
+                <w:rFonts w:ascii="Times New Roman" w:hAnsi="Times New Roman" w:cs="Times New Roman"/>
+                <w:sz w:val="20"/>
+                <w:szCs w:val="20"/>
+              </w:rPr>
+            </w:pPr>
+            <w:r>
+              <w:rPr>
+                <w:rFonts w:ascii="Times New Roman" w:hAnsi="Times New Roman" w:cs="Times New Roman"/>
+                <w:sz w:val="20"/>
+                <w:szCs w:val="20"/>
+              </w:rPr>
+              <w:t>testTime.</w:t>
+            </w:r>
+            <w:r>
+              <w:rPr>
+                <w:rFonts w:ascii="Times New Roman" w:hAnsi="Times New Roman" w:cs="Times New Roman"/>
+                <w:sz w:val="20"/>
+                <w:szCs w:val="20"/>
+              </w:rPr>
+              <w:t xml:space="preserve"> SetHours</w:t>
+            </w:r>
+            <w:r>
+              <w:rPr>
+                <w:rFonts w:ascii="Times New Roman" w:hAnsi="Times New Roman" w:cs="Times New Roman"/>
+                <w:sz w:val="20"/>
+                <w:szCs w:val="20"/>
+              </w:rPr>
+              <w:t xml:space="preserve"> </w:t>
+            </w:r>
+            <w:r>
+              <w:rPr>
+                <w:rFonts w:ascii="Times New Roman" w:hAnsi="Times New Roman" w:cs="Times New Roman"/>
+                <w:sz w:val="20"/>
+                <w:szCs w:val="20"/>
+              </w:rPr>
+              <w:t>s(23</w:t>
+            </w:r>
+            <w:r>
+              <w:rPr>
+                <w:rFonts w:ascii="Times New Roman" w:hAnsi="Times New Roman" w:cs="Times New Roman"/>
+                <w:sz w:val="20"/>
+                <w:szCs w:val="20"/>
+              </w:rPr>
+              <w:t>);</w:t>
+            </w:r>
+          </w:p>
+          <w:p>
+            <w:pPr>
+              <w:pStyle w:val="NoSpacing"/>
+              <w:rPr>
+                <w:rFonts w:ascii="Times New Roman" w:hAnsi="Times New Roman" w:cs="Times New Roman"/>
+                <w:sz w:val="20"/>
+                <w:szCs w:val="20"/>
+              </w:rPr>
+            </w:pPr>
+            <w:r>
+              <w:rPr>
+                <w:rFonts w:ascii="Times New Roman" w:hAnsi="Times New Roman" w:cs="Times New Roman"/>
+                <w:sz w:val="20"/>
+                <w:szCs w:val="20"/>
+              </w:rPr>
+              <w:t>printTime(testTime);</w:t>
+            </w:r>
+          </w:p>
+          <w:p>
+            <w:pPr>
+              <w:pStyle w:val="NoSpacing"/>
+              <w:rPr>
+                <w:rFonts w:ascii="Times New Roman" w:hAnsi="Times New Roman" w:cs="Times New Roman"/>
+                <w:sz w:val="20"/>
+                <w:szCs w:val="20"/>
+              </w:rPr>
+            </w:pPr>
+            <w:r>
+              <w:rPr>
+                <w:rFonts w:ascii="Times New Roman" w:hAnsi="Times New Roman" w:cs="Times New Roman"/>
+                <w:sz w:val="20"/>
+                <w:szCs w:val="20"/>
+              </w:rPr>
+              <w:t>testTime.</w:t>
+            </w:r>
+            <w:r>
+              <w:rPr>
+                <w:rFonts w:ascii="Times New Roman" w:hAnsi="Times New Roman" w:cs="Times New Roman"/>
+                <w:sz w:val="20"/>
+                <w:szCs w:val="20"/>
+              </w:rPr>
+              <w:t xml:space="preserve"> SetHours</w:t>
+            </w:r>
+            <w:r>
+              <w:rPr>
+                <w:rFonts w:ascii="Times New Roman" w:hAnsi="Times New Roman" w:cs="Times New Roman"/>
+                <w:sz w:val="20"/>
+                <w:szCs w:val="20"/>
+              </w:rPr>
+              <w:t xml:space="preserve"> </w:t>
+            </w:r>
+            <w:r>
+              <w:rPr>
+                <w:rFonts w:ascii="Times New Roman" w:hAnsi="Times New Roman" w:cs="Times New Roman"/>
+                <w:sz w:val="20"/>
+                <w:szCs w:val="20"/>
+              </w:rPr>
+              <w:t>(0);</w:t>
+            </w:r>
+          </w:p>
+          <w:p>
+            <w:pPr>
+              <w:pStyle w:val="NoSpacing"/>
+              <w:rPr>
+                <w:rFonts w:ascii="Times New Roman" w:hAnsi="Times New Roman" w:cs="Times New Roman"/>
+                <w:sz w:val="20"/>
+                <w:szCs w:val="20"/>
+              </w:rPr>
+            </w:pPr>
+            <w:r>
+              <w:rPr>
+                <w:rFonts w:ascii="Times New Roman" w:hAnsi="Times New Roman" w:cs="Times New Roman"/>
+                <w:sz w:val="20"/>
+                <w:szCs w:val="20"/>
+              </w:rPr>
+              <w:t>printTime(testTime);</w:t>
+            </w:r>
+          </w:p>
+        </w:tc>
+        <w:tc>
+          <w:tcPr>
+            <w:tcW w:w="4560" w:type="dxa"/>
+          </w:tcPr>
+          <w:p>
+            <w:pPr>
+              <w:pStyle w:val="NoSpacing"/>
+              <w:rPr>
+                <w:rFonts w:ascii="Times New Roman" w:hAnsi="Times New Roman" w:cs="Times New Roman"/>
+                <w:sz w:val="20"/>
+                <w:szCs w:val="20"/>
+              </w:rPr>
+            </w:pPr>
+            <w:r>
+              <w:rPr>
+                <w:rFonts w:ascii="Times New Roman" w:hAnsi="Times New Roman" w:cs="Times New Roman"/>
+                <w:sz w:val="20"/>
+                <w:szCs w:val="20"/>
+              </w:rPr>
+              <w:t>Can’t assign a negative</w:t>
+            </w:r>
+          </w:p>
+          <w:p>
+            <w:pPr>
+              <w:pStyle w:val="NoSpacing"/>
+              <w:rPr>
+                <w:rFonts w:ascii="Times New Roman" w:hAnsi="Times New Roman" w:cs="Times New Roman"/>
+                <w:sz w:val="20"/>
+                <w:szCs w:val="20"/>
+              </w:rPr>
+            </w:pPr>
+            <w:r>
+              <w:rPr>
+                <w:rFonts w:ascii="Times New Roman" w:hAnsi="Times New Roman" w:cs="Times New Roman"/>
+                <w:sz w:val="20"/>
+                <w:szCs w:val="20"/>
+              </w:rPr>
+              <w:t xml:space="preserve">Can’t assign </w:t>
+            </w:r>
+            <w:r>
+              <w:rPr>
+                <w:rFonts w:ascii="Times New Roman" w:hAnsi="Times New Roman" w:cs="Times New Roman"/>
+                <w:sz w:val="20"/>
+                <w:szCs w:val="20"/>
+              </w:rPr>
+              <w:t>more than 23</w:t>
+            </w:r>
+          </w:p>
+          <w:p>
+            <w:pPr>
+              <w:pStyle w:val="NoSpacing"/>
+              <w:rPr>
+                <w:rFonts w:ascii="Times New Roman" w:hAnsi="Times New Roman" w:cs="Times New Roman"/>
+                <w:sz w:val="20"/>
+                <w:szCs w:val="20"/>
+              </w:rPr>
+            </w:pPr>
+            <w:r>
+              <w:rPr>
+                <w:rFonts w:ascii="Times New Roman" w:hAnsi="Times New Roman" w:cs="Times New Roman"/>
+                <w:sz w:val="20"/>
+                <w:szCs w:val="20"/>
+              </w:rPr>
+              <w:t>Seconds: 0</w:t>
+            </w:r>
+          </w:p>
+          <w:p>
+            <w:pPr>
+              <w:pStyle w:val="NoSpacing"/>
+              <w:rPr>
+                <w:rFonts w:ascii="Times New Roman" w:hAnsi="Times New Roman" w:cs="Times New Roman"/>
+                <w:sz w:val="20"/>
+                <w:szCs w:val="20"/>
+              </w:rPr>
+            </w:pPr>
+            <w:r>
+              <w:rPr>
+                <w:rFonts w:ascii="Times New Roman" w:hAnsi="Times New Roman" w:cs="Times New Roman"/>
+                <w:sz w:val="20"/>
+                <w:szCs w:val="20"/>
+              </w:rPr>
+              <w:t>Minute: 23</w:t>
+            </w:r>
+          </w:p>
+          <w:p>
+            <w:pPr>
+              <w:pStyle w:val="NoSpacing"/>
+              <w:rPr>
+                <w:rFonts w:ascii="Times New Roman" w:hAnsi="Times New Roman" w:cs="Times New Roman"/>
+                <w:sz w:val="20"/>
+                <w:szCs w:val="20"/>
+              </w:rPr>
+            </w:pPr>
+            <w:r>
+              <w:rPr>
+                <w:rFonts w:ascii="Times New Roman" w:hAnsi="Times New Roman" w:cs="Times New Roman"/>
+                <w:sz w:val="20"/>
+                <w:szCs w:val="20"/>
+              </w:rPr>
+              <w:t>Hours: 0</w:t>
+            </w:r>
+          </w:p>
+          <w:p>
+            <w:pPr>
+              <w:pStyle w:val="NoSpacing"/>
+              <w:rPr>
+                <w:rFonts w:ascii="Times New Roman" w:hAnsi="Times New Roman" w:cs="Times New Roman"/>
+                <w:sz w:val="20"/>
+                <w:szCs w:val="20"/>
+              </w:rPr>
+            </w:pPr>
+            <w:r>
+              <w:rPr>
+                <w:rFonts w:ascii="Times New Roman" w:hAnsi="Times New Roman" w:cs="Times New Roman"/>
+                <w:sz w:val="20"/>
+                <w:szCs w:val="20"/>
+              </w:rPr>
+              <w:t>Seconds: 0</w:t>
+            </w:r>
+          </w:p>
+          <w:p>
+            <w:pPr>
+              <w:pStyle w:val="NoSpacing"/>
+              <w:rPr>
+                <w:rFonts w:ascii="Times New Roman" w:hAnsi="Times New Roman" w:cs="Times New Roman"/>
+                <w:sz w:val="20"/>
+                <w:szCs w:val="20"/>
+              </w:rPr>
+            </w:pPr>
+            <w:r>
+              <w:rPr>
+                <w:rFonts w:ascii="Times New Roman" w:hAnsi="Times New Roman" w:cs="Times New Roman"/>
+                <w:sz w:val="20"/>
+                <w:szCs w:val="20"/>
+              </w:rPr>
+              <w:t>Minute: 0</w:t>
+            </w:r>
+          </w:p>
+          <w:p>
+            <w:pPr>
+              <w:pStyle w:val="NoSpacing"/>
+              <w:rPr>
+                <w:rFonts w:ascii="Times New Roman" w:hAnsi="Times New Roman" w:cs="Times New Roman"/>
+                <w:sz w:val="20"/>
+                <w:szCs w:val="20"/>
+              </w:rPr>
+            </w:pPr>
+            <w:r>
+              <w:rPr>
+                <w:rFonts w:ascii="Times New Roman" w:hAnsi="Times New Roman" w:cs="Times New Roman"/>
+                <w:sz w:val="20"/>
+                <w:szCs w:val="20"/>
+              </w:rPr>
+              <w:t>Hours: 0</w:t>
+            </w:r>
+          </w:p>
+        </w:tc>
+        <w:tc>
+          <w:tcPr>
+            <w:tcW w:w="1012" w:type="dxa"/>
+          </w:tcPr>
+          <w:p>
+            <w:pPr>
+              <w:pStyle w:val="NoSpacing"/>
+              <w:rPr>
+                <w:rFonts w:ascii="Times New Roman" w:hAnsi="Times New Roman" w:cs="Times New Roman"/>
+                <w:sz w:val="20"/>
+                <w:szCs w:val="20"/>
+              </w:rPr>
+            </w:pPr>
+            <w:r>
+              <w:rPr>
+                <w:rFonts w:ascii="Times New Roman" w:hAnsi="Times New Roman" w:cs="Times New Roman"/>
+                <w:sz w:val="20"/>
+                <w:szCs w:val="20"/>
+              </w:rPr>
+              <w:t>Y</w:t>
+            </w:r>
             <w:bookmarkStart w:id="0" w:name="_GoBack"/>
             <w:bookmarkEnd w:id="0"/>
-          </w:p>
-        </w:tc>
-        <w:tc>
-          <w:tcPr>
-            <w:tcW w:w="3359" w:type="dxa"/>
-          </w:tcPr>
-          <w:p>
-            <w:pPr>
-              <w:pStyle w:val="NoSpacing"/>
-              <w:rPr>
-                <w:rFonts w:ascii="Times New Roman" w:hAnsi="Times New Roman" w:cs="Times New Roman"/>
-                <w:sz w:val="20"/>
-                <w:szCs w:val="20"/>
-              </w:rPr>
-            </w:pPr>
-          </w:p>
-        </w:tc>
-        <w:tc>
-          <w:tcPr>
-            <w:tcW w:w="4270" w:type="dxa"/>
-          </w:tcPr>
-          <w:p>
-            <w:pPr>
-              <w:pStyle w:val="NoSpacing"/>
-              <w:rPr>
-                <w:rFonts w:ascii="Times New Roman" w:hAnsi="Times New Roman" w:cs="Times New Roman"/>
-                <w:sz w:val="20"/>
-                <w:szCs w:val="20"/>
-              </w:rPr>
-            </w:pPr>
-          </w:p>
-        </w:tc>
-        <w:tc>
-          <w:tcPr>
-            <w:tcW w:w="4560" w:type="dxa"/>
-          </w:tcPr>
-          <w:p>
-            <w:pPr>
-              <w:pStyle w:val="NoSpacing"/>
-              <w:rPr>
-                <w:rFonts w:ascii="Times New Roman" w:hAnsi="Times New Roman" w:cs="Times New Roman"/>
-                <w:sz w:val="20"/>
-                <w:szCs w:val="20"/>
-              </w:rPr>
-            </w:pPr>
-          </w:p>
-        </w:tc>
-        <w:tc>
-          <w:tcPr>
-            <w:tcW w:w="1012" w:type="dxa"/>
-          </w:tcPr>
-          <w:p>
-            <w:pPr>
-              <w:pStyle w:val="NoSpacing"/>
-              <w:rPr>
-                <w:rFonts w:ascii="Times New Roman" w:hAnsi="Times New Roman" w:cs="Times New Roman"/>
-                <w:sz w:val="20"/>
-                <w:szCs w:val="20"/>
-              </w:rPr>
-            </w:pPr>
-          </w:p>
-        </w:tc>
-      </w:tr>
-      <w:tr>
-        <w:tc>
-          <w:tcPr>
-            <w:tcW w:w="747" w:type="dxa"/>
-          </w:tcPr>
-          <w:p>
-            <w:pPr>
-              <w:pStyle w:val="NoSpacing"/>
-              <w:rPr>
-                <w:rFonts w:ascii="Times New Roman" w:hAnsi="Times New Roman" w:cs="Times New Roman"/>
-                <w:sz w:val="20"/>
-                <w:szCs w:val="20"/>
-              </w:rPr>
-            </w:pPr>
-          </w:p>
-        </w:tc>
-        <w:tc>
-          <w:tcPr>
-            <w:tcW w:w="3359" w:type="dxa"/>
-          </w:tcPr>
-          <w:p>
-            <w:pPr>
-              <w:pStyle w:val="NoSpacing"/>
-              <w:rPr>
-                <w:rFonts w:ascii="Times New Roman" w:hAnsi="Times New Roman" w:cs="Times New Roman"/>
-                <w:sz w:val="20"/>
-                <w:szCs w:val="20"/>
-              </w:rPr>
-            </w:pPr>
-          </w:p>
-        </w:tc>
-        <w:tc>
-          <w:tcPr>
-            <w:tcW w:w="4270" w:type="dxa"/>
-          </w:tcPr>
-          <w:p>
-            <w:pPr>
-              <w:pStyle w:val="NoSpacing"/>
-              <w:rPr>
-                <w:rFonts w:ascii="Times New Roman" w:hAnsi="Times New Roman" w:cs="Times New Roman"/>
-                <w:sz w:val="20"/>
-                <w:szCs w:val="20"/>
-              </w:rPr>
-            </w:pPr>
-          </w:p>
-        </w:tc>
-        <w:tc>
-          <w:tcPr>
-            <w:tcW w:w="4560" w:type="dxa"/>
-          </w:tcPr>
-          <w:p>
-            <w:pPr>
-              <w:pStyle w:val="NoSpacing"/>
-              <w:rPr>
-                <w:rFonts w:ascii="Times New Roman" w:hAnsi="Times New Roman" w:cs="Times New Roman"/>
-                <w:sz w:val="20"/>
-                <w:szCs w:val="20"/>
-              </w:rPr>
-            </w:pPr>
-          </w:p>
-        </w:tc>
-        <w:tc>
-          <w:tcPr>
-            <w:tcW w:w="1012" w:type="dxa"/>
-          </w:tcPr>
-          <w:p>
-            <w:pPr>
-              <w:pStyle w:val="NoSpacing"/>
-              <w:rPr>
-                <w:rFonts w:ascii="Times New Roman" w:hAnsi="Times New Roman" w:cs="Times New Roman"/>
-                <w:sz w:val="20"/>
-                <w:szCs w:val="20"/>
-              </w:rPr>
-            </w:pPr>
           </w:p>
         </w:tc>
       </w:tr>

</xml_diff>